<commit_message>
Se concluye el proyecto
</commit_message>
<xml_diff>
--- a/docs/Escenarios.docx
+++ b/docs/Escenarios.docx
@@ -34,9 +34,1235 @@
       <w:r>
         <w:t>-Tercero; n = 1000</w:t>
       </w:r>
-      <w:bookmarkStart w:id="0" w:name="_GoBack"/>
-      <w:bookmarkEnd w:id="0"/>
     </w:p>
+    <w:tbl>
+      <w:tblPr>
+        <w:tblStyle w:val="Tablaconcuadrcula"/>
+        <w:tblW w:w="0" w:type="auto"/>
+        <w:tblInd w:w="0" w:type="dxa"/>
+        <w:tblLook w:val="04A0" w:firstRow="1" w:lastRow="0" w:firstColumn="1" w:lastColumn="0" w:noHBand="0" w:noVBand="1"/>
+      </w:tblPr>
+      <w:tblGrid>
+        <w:gridCol w:w="2942"/>
+        <w:gridCol w:w="2943"/>
+        <w:gridCol w:w="2943"/>
+      </w:tblGrid>
+      <w:tr>
+        <w:tc>
+          <w:tcPr>
+            <w:tcW w:w="2942" w:type="dxa"/>
+            <w:tcBorders>
+              <w:top w:val="single" w:sz="4" w:space="0" w:color="auto"/>
+              <w:left w:val="single" w:sz="4" w:space="0" w:color="auto"/>
+              <w:bottom w:val="single" w:sz="4" w:space="0" w:color="auto"/>
+              <w:right w:val="single" w:sz="4" w:space="0" w:color="auto"/>
+            </w:tcBorders>
+          </w:tcPr>
+          <w:p>
+            <w:pPr>
+              <w:rPr>
+                <w:lang w:val="es-ES"/>
+              </w:rPr>
+            </w:pPr>
+          </w:p>
+        </w:tc>
+        <w:tc>
+          <w:tcPr>
+            <w:tcW w:w="2943" w:type="dxa"/>
+            <w:tcBorders>
+              <w:top w:val="single" w:sz="4" w:space="0" w:color="auto"/>
+              <w:left w:val="single" w:sz="4" w:space="0" w:color="auto"/>
+              <w:bottom w:val="single" w:sz="4" w:space="0" w:color="auto"/>
+              <w:right w:val="single" w:sz="4" w:space="0" w:color="auto"/>
+            </w:tcBorders>
+            <w:hideMark/>
+          </w:tcPr>
+          <w:p>
+            <w:pPr>
+              <w:rPr>
+                <w:lang w:val="es-ES"/>
+              </w:rPr>
+            </w:pPr>
+            <w:proofErr w:type="spellStart"/>
+            <w:r>
+              <w:rPr>
+                <w:lang w:val="es-ES"/>
+              </w:rPr>
+              <w:t>MaxColaCP</w:t>
+            </w:r>
+            <w:proofErr w:type="spellEnd"/>
+          </w:p>
+        </w:tc>
+        <w:tc>
+          <w:tcPr>
+            <w:tcW w:w="2943" w:type="dxa"/>
+            <w:tcBorders>
+              <w:top w:val="single" w:sz="4" w:space="0" w:color="auto"/>
+              <w:left w:val="single" w:sz="4" w:space="0" w:color="auto"/>
+              <w:bottom w:val="single" w:sz="4" w:space="0" w:color="auto"/>
+              <w:right w:val="single" w:sz="4" w:space="0" w:color="auto"/>
+            </w:tcBorders>
+            <w:hideMark/>
+          </w:tcPr>
+          <w:p>
+            <w:pPr>
+              <w:rPr>
+                <w:lang w:val="es-ES"/>
+              </w:rPr>
+            </w:pPr>
+            <w:proofErr w:type="spellStart"/>
+            <w:r>
+              <w:rPr>
+                <w:lang w:val="es-ES"/>
+              </w:rPr>
+              <w:t>MaxHeapCP</w:t>
+            </w:r>
+            <w:proofErr w:type="spellEnd"/>
+          </w:p>
+        </w:tc>
+      </w:tr>
+      <w:tr>
+        <w:tc>
+          <w:tcPr>
+            <w:tcW w:w="2942" w:type="dxa"/>
+            <w:tcBorders>
+              <w:top w:val="single" w:sz="4" w:space="0" w:color="auto"/>
+              <w:left w:val="single" w:sz="4" w:space="0" w:color="auto"/>
+              <w:bottom w:val="single" w:sz="4" w:space="0" w:color="auto"/>
+              <w:right w:val="single" w:sz="4" w:space="0" w:color="auto"/>
+            </w:tcBorders>
+          </w:tcPr>
+          <w:p>
+            <w:pPr>
+              <w:rPr>
+                <w:lang w:val="es-ES"/>
+              </w:rPr>
+            </w:pPr>
+            <w:r>
+              <w:rPr>
+                <w:lang w:val="es-ES"/>
+              </w:rPr>
+              <w:t xml:space="preserve">¿Cuándo ocurre el peor caso de </w:t>
+            </w:r>
+            <w:proofErr w:type="gramStart"/>
+            <w:r>
+              <w:rPr>
+                <w:lang w:val="es-ES"/>
+              </w:rPr>
+              <w:t>agregar(</w:t>
+            </w:r>
+            <w:proofErr w:type="gramEnd"/>
+            <w:r>
+              <w:rPr>
+                <w:lang w:val="es-ES"/>
+              </w:rPr>
+              <w:t>)?</w:t>
+            </w:r>
+          </w:p>
+          <w:p>
+            <w:pPr>
+              <w:rPr>
+                <w:lang w:val="es-ES"/>
+              </w:rPr>
+            </w:pPr>
+          </w:p>
+        </w:tc>
+        <w:tc>
+          <w:tcPr>
+            <w:tcW w:w="2943" w:type="dxa"/>
+            <w:tcBorders>
+              <w:top w:val="single" w:sz="4" w:space="0" w:color="auto"/>
+              <w:left w:val="single" w:sz="4" w:space="0" w:color="auto"/>
+              <w:bottom w:val="single" w:sz="4" w:space="0" w:color="auto"/>
+              <w:right w:val="single" w:sz="4" w:space="0" w:color="auto"/>
+            </w:tcBorders>
+            <w:hideMark/>
+          </w:tcPr>
+          <w:p>
+            <w:pPr>
+              <w:rPr>
+                <w:lang w:val="es-ES"/>
+              </w:rPr>
+            </w:pPr>
+            <w:r>
+              <w:rPr>
+                <w:lang w:val="es-ES"/>
+              </w:rPr>
+              <w:t xml:space="preserve">No hay peor caso, puesto que la cola no está organizada y todos los casos son </w:t>
+            </w:r>
+            <w:proofErr w:type="gramStart"/>
+            <w:r>
+              <w:rPr>
+                <w:lang w:val="es-ES"/>
+              </w:rPr>
+              <w:t>iguales(</w:t>
+            </w:r>
+            <w:proofErr w:type="gramEnd"/>
+            <w:r>
+              <w:rPr>
+                <w:lang w:val="es-ES"/>
+              </w:rPr>
+              <w:t>se agrega directamente como último)</w:t>
+            </w:r>
+          </w:p>
+        </w:tc>
+        <w:tc>
+          <w:tcPr>
+            <w:tcW w:w="2943" w:type="dxa"/>
+            <w:tcBorders>
+              <w:top w:val="single" w:sz="4" w:space="0" w:color="auto"/>
+              <w:left w:val="single" w:sz="4" w:space="0" w:color="auto"/>
+              <w:bottom w:val="single" w:sz="4" w:space="0" w:color="auto"/>
+              <w:right w:val="single" w:sz="4" w:space="0" w:color="auto"/>
+            </w:tcBorders>
+            <w:hideMark/>
+          </w:tcPr>
+          <w:p>
+            <w:pPr>
+              <w:rPr>
+                <w:lang w:val="es-ES"/>
+              </w:rPr>
+            </w:pPr>
+            <w:r>
+              <w:rPr>
+                <w:lang w:val="es-ES"/>
+              </w:rPr>
+              <w:t>Cuando tienes que agregar un elemento que es mayor al máximo.</w:t>
+            </w:r>
+          </w:p>
+        </w:tc>
+      </w:tr>
+      <w:tr>
+        <w:tc>
+          <w:tcPr>
+            <w:tcW w:w="2942" w:type="dxa"/>
+            <w:tcBorders>
+              <w:top w:val="single" w:sz="4" w:space="0" w:color="auto"/>
+              <w:left w:val="single" w:sz="4" w:space="0" w:color="auto"/>
+              <w:bottom w:val="single" w:sz="4" w:space="0" w:color="auto"/>
+              <w:right w:val="single" w:sz="4" w:space="0" w:color="auto"/>
+            </w:tcBorders>
+          </w:tcPr>
+          <w:p>
+            <w:pPr>
+              <w:rPr>
+                <w:lang w:val="es-ES"/>
+              </w:rPr>
+            </w:pPr>
+            <w:r>
+              <w:rPr>
+                <w:lang w:val="es-ES"/>
+              </w:rPr>
+              <w:t xml:space="preserve">Complejidad peor caso de </w:t>
+            </w:r>
+            <w:proofErr w:type="gramStart"/>
+            <w:r>
+              <w:rPr>
+                <w:lang w:val="es-ES"/>
+              </w:rPr>
+              <w:t>agregar(</w:t>
+            </w:r>
+            <w:proofErr w:type="gramEnd"/>
+            <w:r>
+              <w:rPr>
+                <w:lang w:val="es-ES"/>
+              </w:rPr>
+              <w:t>)</w:t>
+            </w:r>
+          </w:p>
+          <w:p>
+            <w:pPr>
+              <w:rPr>
+                <w:lang w:val="es-ES"/>
+              </w:rPr>
+            </w:pPr>
+          </w:p>
+        </w:tc>
+        <w:tc>
+          <w:tcPr>
+            <w:tcW w:w="2943" w:type="dxa"/>
+            <w:tcBorders>
+              <w:top w:val="single" w:sz="4" w:space="0" w:color="auto"/>
+              <w:left w:val="single" w:sz="4" w:space="0" w:color="auto"/>
+              <w:bottom w:val="single" w:sz="4" w:space="0" w:color="auto"/>
+              <w:right w:val="single" w:sz="4" w:space="0" w:color="auto"/>
+            </w:tcBorders>
+            <w:hideMark/>
+          </w:tcPr>
+          <w:p>
+            <w:pPr>
+              <w:rPr>
+                <w:lang w:val="es-ES"/>
+              </w:rPr>
+            </w:pPr>
+            <w:proofErr w:type="gramStart"/>
+            <w:r>
+              <w:rPr>
+                <w:lang w:val="es-ES"/>
+              </w:rPr>
+              <w:t>O(</w:t>
+            </w:r>
+            <w:proofErr w:type="gramEnd"/>
+            <w:r>
+              <w:rPr>
+                <w:lang w:val="es-ES"/>
+              </w:rPr>
+              <w:t>1)</w:t>
+            </w:r>
+          </w:p>
+        </w:tc>
+        <w:tc>
+          <w:tcPr>
+            <w:tcW w:w="2943" w:type="dxa"/>
+            <w:tcBorders>
+              <w:top w:val="single" w:sz="4" w:space="0" w:color="auto"/>
+              <w:left w:val="single" w:sz="4" w:space="0" w:color="auto"/>
+              <w:bottom w:val="single" w:sz="4" w:space="0" w:color="auto"/>
+              <w:right w:val="single" w:sz="4" w:space="0" w:color="auto"/>
+            </w:tcBorders>
+            <w:hideMark/>
+          </w:tcPr>
+          <w:p>
+            <w:pPr>
+              <w:rPr>
+                <w:lang w:val="es-ES"/>
+              </w:rPr>
+            </w:pPr>
+            <w:r>
+              <w:rPr>
+                <w:lang w:val="es-ES"/>
+              </w:rPr>
+              <w:t>O(Log(N))</w:t>
+            </w:r>
+          </w:p>
+        </w:tc>
+      </w:tr>
+      <w:tr>
+        <w:tc>
+          <w:tcPr>
+            <w:tcW w:w="2942" w:type="dxa"/>
+            <w:tcBorders>
+              <w:top w:val="single" w:sz="4" w:space="0" w:color="auto"/>
+              <w:left w:val="single" w:sz="4" w:space="0" w:color="auto"/>
+              <w:bottom w:val="single" w:sz="4" w:space="0" w:color="auto"/>
+              <w:right w:val="single" w:sz="4" w:space="0" w:color="auto"/>
+            </w:tcBorders>
+          </w:tcPr>
+          <w:p>
+            <w:pPr>
+              <w:rPr>
+                <w:lang w:val="es-ES"/>
+              </w:rPr>
+            </w:pPr>
+            <w:r>
+              <w:rPr>
+                <w:lang w:val="es-ES"/>
+              </w:rPr>
+              <w:t xml:space="preserve">¿Cuándo ocurre el mejor caso de </w:t>
+            </w:r>
+            <w:proofErr w:type="gramStart"/>
+            <w:r>
+              <w:rPr>
+                <w:lang w:val="es-ES"/>
+              </w:rPr>
+              <w:t>agregar(</w:t>
+            </w:r>
+            <w:proofErr w:type="gramEnd"/>
+            <w:r>
+              <w:rPr>
+                <w:lang w:val="es-ES"/>
+              </w:rPr>
+              <w:t>)</w:t>
+            </w:r>
+          </w:p>
+          <w:p>
+            <w:pPr>
+              <w:rPr>
+                <w:lang w:val="es-ES"/>
+              </w:rPr>
+            </w:pPr>
+          </w:p>
+        </w:tc>
+        <w:tc>
+          <w:tcPr>
+            <w:tcW w:w="2943" w:type="dxa"/>
+            <w:tcBorders>
+              <w:top w:val="single" w:sz="4" w:space="0" w:color="auto"/>
+              <w:left w:val="single" w:sz="4" w:space="0" w:color="auto"/>
+              <w:bottom w:val="single" w:sz="4" w:space="0" w:color="auto"/>
+              <w:right w:val="single" w:sz="4" w:space="0" w:color="auto"/>
+            </w:tcBorders>
+            <w:hideMark/>
+          </w:tcPr>
+          <w:p>
+            <w:pPr>
+              <w:rPr>
+                <w:lang w:val="es-ES"/>
+              </w:rPr>
+            </w:pPr>
+            <w:r>
+              <w:rPr>
+                <w:lang w:val="es-ES"/>
+              </w:rPr>
+              <w:t>No hay mejor caso, puesto que la cola no está organizada y todos los casos son iguales (se agrega directamente como último)</w:t>
+            </w:r>
+          </w:p>
+        </w:tc>
+        <w:tc>
+          <w:tcPr>
+            <w:tcW w:w="2943" w:type="dxa"/>
+            <w:tcBorders>
+              <w:top w:val="single" w:sz="4" w:space="0" w:color="auto"/>
+              <w:left w:val="single" w:sz="4" w:space="0" w:color="auto"/>
+              <w:bottom w:val="single" w:sz="4" w:space="0" w:color="auto"/>
+              <w:right w:val="single" w:sz="4" w:space="0" w:color="auto"/>
+            </w:tcBorders>
+            <w:hideMark/>
+          </w:tcPr>
+          <w:p>
+            <w:pPr>
+              <w:rPr>
+                <w:lang w:val="es-ES"/>
+              </w:rPr>
+            </w:pPr>
+            <w:r>
+              <w:rPr>
+                <w:lang w:val="es-ES"/>
+              </w:rPr>
+              <w:t xml:space="preserve">Cuando se agrega un elemento que es menor al último elemento del </w:t>
+            </w:r>
+            <w:proofErr w:type="spellStart"/>
+            <w:r>
+              <w:rPr>
+                <w:lang w:val="es-ES"/>
+              </w:rPr>
+              <w:t>heap</w:t>
+            </w:r>
+            <w:proofErr w:type="spellEnd"/>
+          </w:p>
+        </w:tc>
+      </w:tr>
+      <w:tr>
+        <w:tc>
+          <w:tcPr>
+            <w:tcW w:w="2942" w:type="dxa"/>
+            <w:tcBorders>
+              <w:top w:val="single" w:sz="4" w:space="0" w:color="auto"/>
+              <w:left w:val="single" w:sz="4" w:space="0" w:color="auto"/>
+              <w:bottom w:val="single" w:sz="4" w:space="0" w:color="auto"/>
+              <w:right w:val="single" w:sz="4" w:space="0" w:color="auto"/>
+            </w:tcBorders>
+          </w:tcPr>
+          <w:p>
+            <w:pPr>
+              <w:rPr>
+                <w:lang w:val="es-ES"/>
+              </w:rPr>
+            </w:pPr>
+            <w:r>
+              <w:rPr>
+                <w:lang w:val="es-ES"/>
+              </w:rPr>
+              <w:t xml:space="preserve">Complejidad mejor caso de </w:t>
+            </w:r>
+            <w:proofErr w:type="gramStart"/>
+            <w:r>
+              <w:rPr>
+                <w:lang w:val="es-ES"/>
+              </w:rPr>
+              <w:t>agregar(</w:t>
+            </w:r>
+            <w:proofErr w:type="gramEnd"/>
+            <w:r>
+              <w:rPr>
+                <w:lang w:val="es-ES"/>
+              </w:rPr>
+              <w:t>)</w:t>
+            </w:r>
+          </w:p>
+          <w:p>
+            <w:pPr>
+              <w:rPr>
+                <w:lang w:val="es-ES"/>
+              </w:rPr>
+            </w:pPr>
+          </w:p>
+        </w:tc>
+        <w:tc>
+          <w:tcPr>
+            <w:tcW w:w="2943" w:type="dxa"/>
+            <w:tcBorders>
+              <w:top w:val="single" w:sz="4" w:space="0" w:color="auto"/>
+              <w:left w:val="single" w:sz="4" w:space="0" w:color="auto"/>
+              <w:bottom w:val="single" w:sz="4" w:space="0" w:color="auto"/>
+              <w:right w:val="single" w:sz="4" w:space="0" w:color="auto"/>
+            </w:tcBorders>
+            <w:hideMark/>
+          </w:tcPr>
+          <w:p>
+            <w:pPr>
+              <w:rPr>
+                <w:lang w:val="es-ES"/>
+              </w:rPr>
+            </w:pPr>
+            <w:proofErr w:type="gramStart"/>
+            <w:r>
+              <w:rPr>
+                <w:lang w:val="es-ES"/>
+              </w:rPr>
+              <w:t>O(</w:t>
+            </w:r>
+            <w:proofErr w:type="gramEnd"/>
+            <w:r>
+              <w:rPr>
+                <w:lang w:val="es-ES"/>
+              </w:rPr>
+              <w:t>1)</w:t>
+            </w:r>
+          </w:p>
+        </w:tc>
+        <w:tc>
+          <w:tcPr>
+            <w:tcW w:w="2943" w:type="dxa"/>
+            <w:tcBorders>
+              <w:top w:val="single" w:sz="4" w:space="0" w:color="auto"/>
+              <w:left w:val="single" w:sz="4" w:space="0" w:color="auto"/>
+              <w:bottom w:val="single" w:sz="4" w:space="0" w:color="auto"/>
+              <w:right w:val="single" w:sz="4" w:space="0" w:color="auto"/>
+            </w:tcBorders>
+            <w:hideMark/>
+          </w:tcPr>
+          <w:p>
+            <w:pPr>
+              <w:rPr>
+                <w:lang w:val="es-ES"/>
+              </w:rPr>
+            </w:pPr>
+            <w:proofErr w:type="gramStart"/>
+            <w:r>
+              <w:rPr>
+                <w:lang w:val="es-ES"/>
+              </w:rPr>
+              <w:t>O(</w:t>
+            </w:r>
+            <w:proofErr w:type="gramEnd"/>
+            <w:r>
+              <w:rPr>
+                <w:lang w:val="es-ES"/>
+              </w:rPr>
+              <w:t>1)</w:t>
+            </w:r>
+          </w:p>
+        </w:tc>
+      </w:tr>
+      <w:tr>
+        <w:tc>
+          <w:tcPr>
+            <w:tcW w:w="2942" w:type="dxa"/>
+            <w:tcBorders>
+              <w:top w:val="single" w:sz="4" w:space="0" w:color="auto"/>
+              <w:left w:val="single" w:sz="4" w:space="0" w:color="auto"/>
+              <w:bottom w:val="single" w:sz="4" w:space="0" w:color="auto"/>
+              <w:right w:val="single" w:sz="4" w:space="0" w:color="auto"/>
+            </w:tcBorders>
+          </w:tcPr>
+          <w:p>
+            <w:pPr>
+              <w:rPr>
+                <w:lang w:val="es-ES"/>
+              </w:rPr>
+            </w:pPr>
+            <w:r>
+              <w:rPr>
+                <w:lang w:val="es-ES"/>
+              </w:rPr>
+              <w:t xml:space="preserve">Tiempo promedio de </w:t>
+            </w:r>
+            <w:proofErr w:type="gramStart"/>
+            <w:r>
+              <w:rPr>
+                <w:lang w:val="es-ES"/>
+              </w:rPr>
+              <w:t>agregar(</w:t>
+            </w:r>
+            <w:proofErr w:type="gramEnd"/>
+            <w:r>
+              <w:rPr>
+                <w:lang w:val="es-ES"/>
+              </w:rPr>
+              <w:t>)</w:t>
+            </w:r>
+          </w:p>
+          <w:p>
+            <w:pPr>
+              <w:rPr>
+                <w:lang w:val="es-ES"/>
+              </w:rPr>
+            </w:pPr>
+            <w:r>
+              <w:rPr>
+                <w:lang w:val="es-ES"/>
+              </w:rPr>
+              <w:t>(Promedio de agregar 200,000 datos a una cola vacía)</w:t>
+            </w:r>
+          </w:p>
+          <w:p>
+            <w:pPr>
+              <w:rPr>
+                <w:lang w:val="es-ES"/>
+              </w:rPr>
+            </w:pPr>
+          </w:p>
+        </w:tc>
+        <w:tc>
+          <w:tcPr>
+            <w:tcW w:w="2943" w:type="dxa"/>
+            <w:tcBorders>
+              <w:top w:val="single" w:sz="4" w:space="0" w:color="auto"/>
+              <w:left w:val="single" w:sz="4" w:space="0" w:color="auto"/>
+              <w:bottom w:val="single" w:sz="4" w:space="0" w:color="auto"/>
+              <w:right w:val="single" w:sz="4" w:space="0" w:color="auto"/>
+            </w:tcBorders>
+            <w:hideMark/>
+          </w:tcPr>
+          <w:p>
+            <w:pPr>
+              <w:rPr>
+                <w:lang w:val="es-ES"/>
+              </w:rPr>
+            </w:pPr>
+            <w:r>
+              <w:rPr>
+                <w:lang w:val="es-ES"/>
+              </w:rPr>
+              <w:t>0 milisegundos</w:t>
+            </w:r>
+          </w:p>
+        </w:tc>
+        <w:tc>
+          <w:tcPr>
+            <w:tcW w:w="2943" w:type="dxa"/>
+            <w:tcBorders>
+              <w:top w:val="single" w:sz="4" w:space="0" w:color="auto"/>
+              <w:left w:val="single" w:sz="4" w:space="0" w:color="auto"/>
+              <w:bottom w:val="single" w:sz="4" w:space="0" w:color="auto"/>
+              <w:right w:val="single" w:sz="4" w:space="0" w:color="auto"/>
+            </w:tcBorders>
+            <w:hideMark/>
+          </w:tcPr>
+          <w:p>
+            <w:pPr>
+              <w:rPr>
+                <w:lang w:val="es-ES"/>
+              </w:rPr>
+            </w:pPr>
+            <w:r>
+              <w:rPr>
+                <w:lang w:val="es-ES"/>
+              </w:rPr>
+              <w:t>0 milisegundos</w:t>
+            </w:r>
+          </w:p>
+        </w:tc>
+      </w:tr>
+      <w:tr>
+        <w:tc>
+          <w:tcPr>
+            <w:tcW w:w="2942" w:type="dxa"/>
+            <w:tcBorders>
+              <w:top w:val="single" w:sz="4" w:space="0" w:color="auto"/>
+              <w:left w:val="single" w:sz="4" w:space="0" w:color="auto"/>
+              <w:bottom w:val="single" w:sz="4" w:space="0" w:color="auto"/>
+              <w:right w:val="single" w:sz="4" w:space="0" w:color="auto"/>
+            </w:tcBorders>
+          </w:tcPr>
+          <w:p>
+            <w:pPr>
+              <w:rPr>
+                <w:lang w:val="es-ES"/>
+              </w:rPr>
+            </w:pPr>
+            <w:r>
+              <w:rPr>
+                <w:lang w:val="es-ES"/>
+              </w:rPr>
+              <w:t xml:space="preserve">¿Cuándo ocurre el peor caso de </w:t>
+            </w:r>
+            <w:proofErr w:type="spellStart"/>
+            <w:r>
+              <w:rPr>
+                <w:lang w:val="es-ES"/>
+              </w:rPr>
+              <w:t>sacarMax</w:t>
+            </w:r>
+            <w:proofErr w:type="spellEnd"/>
+            <w:r>
+              <w:rPr>
+                <w:lang w:val="es-ES"/>
+              </w:rPr>
+              <w:t xml:space="preserve"> ()?</w:t>
+            </w:r>
+          </w:p>
+          <w:p>
+            <w:pPr>
+              <w:rPr>
+                <w:lang w:val="es-ES"/>
+              </w:rPr>
+            </w:pPr>
+          </w:p>
+        </w:tc>
+        <w:tc>
+          <w:tcPr>
+            <w:tcW w:w="2943" w:type="dxa"/>
+            <w:tcBorders>
+              <w:top w:val="single" w:sz="4" w:space="0" w:color="auto"/>
+              <w:left w:val="single" w:sz="4" w:space="0" w:color="auto"/>
+              <w:bottom w:val="single" w:sz="4" w:space="0" w:color="auto"/>
+              <w:right w:val="single" w:sz="4" w:space="0" w:color="auto"/>
+            </w:tcBorders>
+            <w:hideMark/>
+          </w:tcPr>
+          <w:p>
+            <w:pPr>
+              <w:rPr>
+                <w:lang w:val="es-ES"/>
+              </w:rPr>
+            </w:pPr>
+            <w:r>
+              <w:rPr>
+                <w:lang w:val="es-ES"/>
+              </w:rPr>
+              <w:t xml:space="preserve">No hay peor caso, puesto que la cola no está organizada y siempre toca recorrerla toda para buscar el máximo </w:t>
+            </w:r>
+          </w:p>
+        </w:tc>
+        <w:tc>
+          <w:tcPr>
+            <w:tcW w:w="2943" w:type="dxa"/>
+            <w:tcBorders>
+              <w:top w:val="single" w:sz="4" w:space="0" w:color="auto"/>
+              <w:left w:val="single" w:sz="4" w:space="0" w:color="auto"/>
+              <w:bottom w:val="single" w:sz="4" w:space="0" w:color="auto"/>
+              <w:right w:val="single" w:sz="4" w:space="0" w:color="auto"/>
+            </w:tcBorders>
+            <w:hideMark/>
+          </w:tcPr>
+          <w:p>
+            <w:pPr>
+              <w:rPr>
+                <w:lang w:val="es-ES"/>
+              </w:rPr>
+            </w:pPr>
+            <w:r>
+              <w:rPr>
+                <w:lang w:val="es-ES"/>
+              </w:rPr>
+              <w:t xml:space="preserve">Este es cuando el elemento que estaba en la </w:t>
+            </w:r>
+            <w:proofErr w:type="gramStart"/>
+            <w:r>
+              <w:rPr>
+                <w:lang w:val="es-ES"/>
+              </w:rPr>
+              <w:t>última  posición</w:t>
+            </w:r>
+            <w:proofErr w:type="gramEnd"/>
+            <w:r>
+              <w:rPr>
+                <w:lang w:val="es-ES"/>
+              </w:rPr>
+              <w:t xml:space="preserve"> es el mínimo y en el </w:t>
+            </w:r>
+            <w:proofErr w:type="spellStart"/>
+            <w:r>
+              <w:rPr>
+                <w:lang w:val="es-ES"/>
+              </w:rPr>
+              <w:t>heap</w:t>
+            </w:r>
+            <w:proofErr w:type="spellEnd"/>
+            <w:r>
+              <w:rPr>
+                <w:lang w:val="es-ES"/>
+              </w:rPr>
+              <w:t xml:space="preserve"> siempre se escoge el hijo de la derecha(se  hacen  Log(N) sumas y Log(N intercambios)</w:t>
+            </w:r>
+          </w:p>
+        </w:tc>
+      </w:tr>
+      <w:tr>
+        <w:tc>
+          <w:tcPr>
+            <w:tcW w:w="2942" w:type="dxa"/>
+            <w:tcBorders>
+              <w:top w:val="single" w:sz="4" w:space="0" w:color="auto"/>
+              <w:left w:val="single" w:sz="4" w:space="0" w:color="auto"/>
+              <w:bottom w:val="single" w:sz="4" w:space="0" w:color="auto"/>
+              <w:right w:val="single" w:sz="4" w:space="0" w:color="auto"/>
+            </w:tcBorders>
+          </w:tcPr>
+          <w:p>
+            <w:pPr>
+              <w:rPr>
+                <w:lang w:val="es-ES"/>
+              </w:rPr>
+            </w:pPr>
+            <w:r>
+              <w:rPr>
+                <w:lang w:val="es-ES"/>
+              </w:rPr>
+              <w:t xml:space="preserve">Complejidad peor caso de </w:t>
+            </w:r>
+            <w:proofErr w:type="spellStart"/>
+            <w:r>
+              <w:rPr>
+                <w:lang w:val="es-ES"/>
+              </w:rPr>
+              <w:t>sacarMax</w:t>
+            </w:r>
+            <w:proofErr w:type="spellEnd"/>
+            <w:r>
+              <w:rPr>
+                <w:lang w:val="es-ES"/>
+              </w:rPr>
+              <w:t xml:space="preserve"> ()</w:t>
+            </w:r>
+          </w:p>
+          <w:p>
+            <w:pPr>
+              <w:rPr>
+                <w:lang w:val="es-ES"/>
+              </w:rPr>
+            </w:pPr>
+          </w:p>
+        </w:tc>
+        <w:tc>
+          <w:tcPr>
+            <w:tcW w:w="2943" w:type="dxa"/>
+            <w:tcBorders>
+              <w:top w:val="single" w:sz="4" w:space="0" w:color="auto"/>
+              <w:left w:val="single" w:sz="4" w:space="0" w:color="auto"/>
+              <w:bottom w:val="single" w:sz="4" w:space="0" w:color="auto"/>
+              <w:right w:val="single" w:sz="4" w:space="0" w:color="auto"/>
+            </w:tcBorders>
+            <w:hideMark/>
+          </w:tcPr>
+          <w:p>
+            <w:pPr>
+              <w:rPr>
+                <w:lang w:val="es-ES"/>
+              </w:rPr>
+            </w:pPr>
+            <w:r>
+              <w:rPr>
+                <w:lang w:val="es-ES"/>
+              </w:rPr>
+              <w:t>O(N)</w:t>
+            </w:r>
+          </w:p>
+        </w:tc>
+        <w:tc>
+          <w:tcPr>
+            <w:tcW w:w="2943" w:type="dxa"/>
+            <w:tcBorders>
+              <w:top w:val="single" w:sz="4" w:space="0" w:color="auto"/>
+              <w:left w:val="single" w:sz="4" w:space="0" w:color="auto"/>
+              <w:bottom w:val="single" w:sz="4" w:space="0" w:color="auto"/>
+              <w:right w:val="single" w:sz="4" w:space="0" w:color="auto"/>
+            </w:tcBorders>
+            <w:hideMark/>
+          </w:tcPr>
+          <w:p>
+            <w:pPr>
+              <w:rPr>
+                <w:lang w:val="es-ES"/>
+              </w:rPr>
+            </w:pPr>
+            <w:r>
+              <w:rPr>
+                <w:lang w:val="es-ES"/>
+              </w:rPr>
+              <w:t>O(Log(N))</w:t>
+            </w:r>
+          </w:p>
+        </w:tc>
+      </w:tr>
+      <w:tr>
+        <w:tc>
+          <w:tcPr>
+            <w:tcW w:w="2942" w:type="dxa"/>
+            <w:tcBorders>
+              <w:top w:val="single" w:sz="4" w:space="0" w:color="auto"/>
+              <w:left w:val="single" w:sz="4" w:space="0" w:color="auto"/>
+              <w:bottom w:val="single" w:sz="4" w:space="0" w:color="auto"/>
+              <w:right w:val="single" w:sz="4" w:space="0" w:color="auto"/>
+            </w:tcBorders>
+          </w:tcPr>
+          <w:p>
+            <w:pPr>
+              <w:rPr>
+                <w:lang w:val="es-ES"/>
+              </w:rPr>
+            </w:pPr>
+            <w:r>
+              <w:rPr>
+                <w:lang w:val="es-ES"/>
+              </w:rPr>
+              <w:t xml:space="preserve">¿Cuándo ocurre el mejor caso de </w:t>
+            </w:r>
+            <w:proofErr w:type="spellStart"/>
+            <w:r>
+              <w:rPr>
+                <w:lang w:val="es-ES"/>
+              </w:rPr>
+              <w:t>sacarMax</w:t>
+            </w:r>
+            <w:proofErr w:type="spellEnd"/>
+            <w:r>
+              <w:rPr>
+                <w:lang w:val="es-ES"/>
+              </w:rPr>
+              <w:t xml:space="preserve"> ()?</w:t>
+            </w:r>
+          </w:p>
+          <w:p>
+            <w:pPr>
+              <w:rPr>
+                <w:lang w:val="es-ES"/>
+              </w:rPr>
+            </w:pPr>
+          </w:p>
+        </w:tc>
+        <w:tc>
+          <w:tcPr>
+            <w:tcW w:w="2943" w:type="dxa"/>
+            <w:tcBorders>
+              <w:top w:val="single" w:sz="4" w:space="0" w:color="auto"/>
+              <w:left w:val="single" w:sz="4" w:space="0" w:color="auto"/>
+              <w:bottom w:val="single" w:sz="4" w:space="0" w:color="auto"/>
+              <w:right w:val="single" w:sz="4" w:space="0" w:color="auto"/>
+            </w:tcBorders>
+            <w:hideMark/>
+          </w:tcPr>
+          <w:p>
+            <w:pPr>
+              <w:rPr>
+                <w:lang w:val="es-ES"/>
+              </w:rPr>
+            </w:pPr>
+            <w:r>
+              <w:rPr>
+                <w:lang w:val="es-ES"/>
+              </w:rPr>
+              <w:t xml:space="preserve">No hay mejor caso, puesto que la cola no está organizada y siempre toca recorrerla toda para buscar el máximo </w:t>
+            </w:r>
+          </w:p>
+        </w:tc>
+        <w:tc>
+          <w:tcPr>
+            <w:tcW w:w="2943" w:type="dxa"/>
+            <w:tcBorders>
+              <w:top w:val="single" w:sz="4" w:space="0" w:color="auto"/>
+              <w:left w:val="single" w:sz="4" w:space="0" w:color="auto"/>
+              <w:bottom w:val="single" w:sz="4" w:space="0" w:color="auto"/>
+              <w:right w:val="single" w:sz="4" w:space="0" w:color="auto"/>
+            </w:tcBorders>
+            <w:hideMark/>
+          </w:tcPr>
+          <w:p>
+            <w:pPr>
+              <w:rPr>
+                <w:lang w:val="es-ES"/>
+              </w:rPr>
+            </w:pPr>
+            <w:r>
+              <w:rPr>
+                <w:lang w:val="es-ES"/>
+              </w:rPr>
+              <w:t xml:space="preserve">Cuando el último elemento de el </w:t>
+            </w:r>
+            <w:proofErr w:type="spellStart"/>
+            <w:r>
+              <w:rPr>
+                <w:lang w:val="es-ES"/>
+              </w:rPr>
+              <w:t>heap</w:t>
+            </w:r>
+            <w:proofErr w:type="spellEnd"/>
+            <w:r>
+              <w:rPr>
+                <w:lang w:val="es-ES"/>
+              </w:rPr>
+              <w:t xml:space="preserve"> </w:t>
+            </w:r>
+            <w:proofErr w:type="gramStart"/>
+            <w:r>
+              <w:rPr>
+                <w:lang w:val="es-ES"/>
+              </w:rPr>
+              <w:t>es  el</w:t>
+            </w:r>
+            <w:proofErr w:type="gramEnd"/>
+            <w:r>
+              <w:rPr>
+                <w:lang w:val="es-ES"/>
+              </w:rPr>
+              <w:t xml:space="preserve"> nuevo máximo </w:t>
+            </w:r>
+          </w:p>
+        </w:tc>
+      </w:tr>
+      <w:tr>
+        <w:tc>
+          <w:tcPr>
+            <w:tcW w:w="2942" w:type="dxa"/>
+            <w:tcBorders>
+              <w:top w:val="single" w:sz="4" w:space="0" w:color="auto"/>
+              <w:left w:val="single" w:sz="4" w:space="0" w:color="auto"/>
+              <w:bottom w:val="single" w:sz="4" w:space="0" w:color="auto"/>
+              <w:right w:val="single" w:sz="4" w:space="0" w:color="auto"/>
+            </w:tcBorders>
+          </w:tcPr>
+          <w:p>
+            <w:pPr>
+              <w:rPr>
+                <w:lang w:val="es-ES"/>
+              </w:rPr>
+            </w:pPr>
+            <w:r>
+              <w:rPr>
+                <w:lang w:val="es-ES"/>
+              </w:rPr>
+              <w:t xml:space="preserve">Complejidad mejor caso de </w:t>
+            </w:r>
+            <w:proofErr w:type="spellStart"/>
+            <w:r>
+              <w:rPr>
+                <w:lang w:val="es-ES"/>
+              </w:rPr>
+              <w:t>sacarMax</w:t>
+            </w:r>
+            <w:proofErr w:type="spellEnd"/>
+            <w:r>
+              <w:rPr>
+                <w:lang w:val="es-ES"/>
+              </w:rPr>
+              <w:t xml:space="preserve"> ()</w:t>
+            </w:r>
+          </w:p>
+          <w:p>
+            <w:pPr>
+              <w:rPr>
+                <w:lang w:val="es-ES"/>
+              </w:rPr>
+            </w:pPr>
+          </w:p>
+        </w:tc>
+        <w:tc>
+          <w:tcPr>
+            <w:tcW w:w="2943" w:type="dxa"/>
+            <w:tcBorders>
+              <w:top w:val="single" w:sz="4" w:space="0" w:color="auto"/>
+              <w:left w:val="single" w:sz="4" w:space="0" w:color="auto"/>
+              <w:bottom w:val="single" w:sz="4" w:space="0" w:color="auto"/>
+              <w:right w:val="single" w:sz="4" w:space="0" w:color="auto"/>
+            </w:tcBorders>
+            <w:hideMark/>
+          </w:tcPr>
+          <w:p>
+            <w:pPr>
+              <w:rPr>
+                <w:lang w:val="es-ES"/>
+              </w:rPr>
+            </w:pPr>
+            <w:r>
+              <w:rPr>
+                <w:lang w:val="es-ES"/>
+              </w:rPr>
+              <w:t>O(N)</w:t>
+            </w:r>
+          </w:p>
+        </w:tc>
+        <w:tc>
+          <w:tcPr>
+            <w:tcW w:w="2943" w:type="dxa"/>
+            <w:tcBorders>
+              <w:top w:val="single" w:sz="4" w:space="0" w:color="auto"/>
+              <w:left w:val="single" w:sz="4" w:space="0" w:color="auto"/>
+              <w:bottom w:val="single" w:sz="4" w:space="0" w:color="auto"/>
+              <w:right w:val="single" w:sz="4" w:space="0" w:color="auto"/>
+            </w:tcBorders>
+            <w:hideMark/>
+          </w:tcPr>
+          <w:p>
+            <w:pPr>
+              <w:rPr>
+                <w:lang w:val="es-ES"/>
+              </w:rPr>
+            </w:pPr>
+            <w:proofErr w:type="gramStart"/>
+            <w:r>
+              <w:rPr>
+                <w:lang w:val="es-ES"/>
+              </w:rPr>
+              <w:t>O(</w:t>
+            </w:r>
+            <w:proofErr w:type="gramEnd"/>
+            <w:r>
+              <w:rPr>
+                <w:lang w:val="es-ES"/>
+              </w:rPr>
+              <w:t>1)</w:t>
+            </w:r>
+          </w:p>
+        </w:tc>
+      </w:tr>
+      <w:tr>
+        <w:tc>
+          <w:tcPr>
+            <w:tcW w:w="2942" w:type="dxa"/>
+            <w:tcBorders>
+              <w:top w:val="single" w:sz="4" w:space="0" w:color="auto"/>
+              <w:left w:val="single" w:sz="4" w:space="0" w:color="auto"/>
+              <w:bottom w:val="single" w:sz="4" w:space="0" w:color="auto"/>
+              <w:right w:val="single" w:sz="4" w:space="0" w:color="auto"/>
+            </w:tcBorders>
+            <w:hideMark/>
+          </w:tcPr>
+          <w:p>
+            <w:pPr>
+              <w:rPr>
+                <w:lang w:val="es-ES"/>
+              </w:rPr>
+            </w:pPr>
+          </w:p>
+          <w:p>
+            <w:pPr>
+              <w:rPr>
+                <w:lang w:val="es-ES"/>
+              </w:rPr>
+            </w:pPr>
+            <w:r>
+              <w:rPr>
+                <w:lang w:val="es-ES"/>
+              </w:rPr>
+              <w:lastRenderedPageBreak/>
+              <w:t xml:space="preserve">Tiempo promedio de </w:t>
+            </w:r>
+            <w:proofErr w:type="spellStart"/>
+            <w:r>
+              <w:rPr>
+                <w:lang w:val="es-ES"/>
+              </w:rPr>
+              <w:t>sacarMax</w:t>
+            </w:r>
+            <w:proofErr w:type="spellEnd"/>
+            <w:r>
+              <w:rPr>
+                <w:lang w:val="es-ES"/>
+              </w:rPr>
+              <w:t xml:space="preserve"> ()</w:t>
+            </w:r>
+          </w:p>
+          <w:p>
+            <w:pPr>
+              <w:rPr>
+                <w:lang w:val="es-ES"/>
+              </w:rPr>
+            </w:pPr>
+            <w:r>
+              <w:rPr>
+                <w:lang w:val="es-ES"/>
+              </w:rPr>
+              <w:t>(Promedio de sacar 200,000 datos de una cola con 200,000 datos)</w:t>
+            </w:r>
+          </w:p>
+        </w:tc>
+        <w:tc>
+          <w:tcPr>
+            <w:tcW w:w="2943" w:type="dxa"/>
+            <w:tcBorders>
+              <w:top w:val="single" w:sz="4" w:space="0" w:color="auto"/>
+              <w:left w:val="single" w:sz="4" w:space="0" w:color="auto"/>
+              <w:bottom w:val="single" w:sz="4" w:space="0" w:color="auto"/>
+              <w:right w:val="single" w:sz="4" w:space="0" w:color="auto"/>
+            </w:tcBorders>
+            <w:hideMark/>
+          </w:tcPr>
+          <w:p>
+            <w:pPr>
+              <w:rPr>
+                <w:lang w:val="es-ES"/>
+              </w:rPr>
+            </w:pPr>
+          </w:p>
+          <w:p>
+            <w:pPr>
+              <w:rPr>
+                <w:lang w:val="es-ES"/>
+              </w:rPr>
+            </w:pPr>
+          </w:p>
+          <w:p>
+            <w:pPr>
+              <w:rPr>
+                <w:lang w:val="es-ES"/>
+              </w:rPr>
+            </w:pPr>
+            <w:r>
+              <w:rPr>
+                <w:lang w:val="es-ES"/>
+              </w:rPr>
+              <w:lastRenderedPageBreak/>
+              <w:t>3 milisegundos</w:t>
+            </w:r>
+          </w:p>
+        </w:tc>
+        <w:tc>
+          <w:tcPr>
+            <w:tcW w:w="2943" w:type="dxa"/>
+            <w:tcBorders>
+              <w:top w:val="single" w:sz="4" w:space="0" w:color="auto"/>
+              <w:left w:val="single" w:sz="4" w:space="0" w:color="auto"/>
+              <w:bottom w:val="single" w:sz="4" w:space="0" w:color="auto"/>
+              <w:right w:val="single" w:sz="4" w:space="0" w:color="auto"/>
+            </w:tcBorders>
+            <w:hideMark/>
+          </w:tcPr>
+          <w:p>
+            <w:pPr>
+              <w:rPr>
+                <w:lang w:val="es-ES"/>
+              </w:rPr>
+            </w:pPr>
+          </w:p>
+          <w:p>
+            <w:pPr>
+              <w:rPr>
+                <w:lang w:val="es-ES"/>
+              </w:rPr>
+            </w:pPr>
+          </w:p>
+          <w:p>
+            <w:pPr>
+              <w:rPr>
+                <w:lang w:val="es-ES"/>
+              </w:rPr>
+            </w:pPr>
+            <w:bookmarkStart w:id="0" w:name="_GoBack"/>
+            <w:bookmarkEnd w:id="0"/>
+            <w:r>
+              <w:rPr>
+                <w:lang w:val="es-ES"/>
+              </w:rPr>
+              <w:lastRenderedPageBreak/>
+              <w:t>0 milisegundos</w:t>
+            </w:r>
+          </w:p>
+        </w:tc>
+      </w:tr>
+    </w:tbl>
+    <w:p/>
     <w:sectPr>
       <w:pgSz w:w="12240" w:h="15840"/>
       <w:pgMar w:top="1417" w:right="1701" w:bottom="1417" w:left="1701" w:header="708" w:footer="708" w:gutter="0"/>
@@ -170,6 +1396,7 @@
     <w:lsdException w:name="HTML Sample" w:semiHidden="1" w:unhideWhenUsed="1"/>
     <w:lsdException w:name="HTML Typewriter" w:semiHidden="1" w:unhideWhenUsed="1"/>
     <w:lsdException w:name="HTML Variable" w:semiHidden="1" w:unhideWhenUsed="1"/>
+    <w:lsdException w:name="Normal Table" w:semiHidden="1" w:unhideWhenUsed="1"/>
     <w:lsdException w:name="annotation subject" w:semiHidden="1" w:unhideWhenUsed="1"/>
     <w:lsdException w:name="No List" w:semiHidden="1" w:unhideWhenUsed="1"/>
     <w:lsdException w:name="Outline List 1" w:semiHidden="1" w:unhideWhenUsed="1"/>
@@ -215,9 +1442,11 @@
     <w:lsdException w:name="Table Subtle 1" w:semiHidden="1" w:unhideWhenUsed="1"/>
     <w:lsdException w:name="Table Subtle 2" w:semiHidden="1" w:unhideWhenUsed="1"/>
     <w:lsdException w:name="Table Web 1" w:semiHidden="1" w:unhideWhenUsed="1"/>
+    <w:lsdException w:name="Table Web 2" w:semiHidden="1" w:unhideWhenUsed="1"/>
     <w:lsdException w:name="Table Web 3" w:semiHidden="1" w:unhideWhenUsed="1"/>
     <w:lsdException w:name="Balloon Text" w:semiHidden="1" w:unhideWhenUsed="1"/>
     <w:lsdException w:name="Table Grid" w:uiPriority="39"/>
+    <w:lsdException w:name="Table Theme" w:semiHidden="1" w:unhideWhenUsed="1"/>
     <w:lsdException w:name="Placeholder Text" w:semiHidden="1"/>
     <w:lsdException w:name="No Spacing" w:uiPriority="1" w:qFormat="1"/>
     <w:lsdException w:name="Light Shading" w:uiPriority="60"/>
@@ -470,6 +1699,29 @@
     <w:uiPriority w:val="99"/>
     <w:semiHidden/>
     <w:unhideWhenUsed/>
+  </w:style>
+  <w:style w:type="table" w:styleId="Tablaconcuadrcula">
+    <w:name w:val="Table Grid"/>
+    <w:basedOn w:val="Tablanormal"/>
+    <w:uiPriority w:val="39"/>
+    <w:rsid w:val="001E3965"/>
+    <w:pPr>
+      <w:spacing w:after="0" w:line="240" w:lineRule="auto"/>
+    </w:pPr>
+    <w:rPr>
+      <w:lang w:val="en-US"/>
+    </w:rPr>
+    <w:tblPr>
+      <w:tblInd w:w="0" w:type="nil"/>
+      <w:tblBorders>
+        <w:top w:val="single" w:sz="4" w:space="0" w:color="auto"/>
+        <w:left w:val="single" w:sz="4" w:space="0" w:color="auto"/>
+        <w:bottom w:val="single" w:sz="4" w:space="0" w:color="auto"/>
+        <w:right w:val="single" w:sz="4" w:space="0" w:color="auto"/>
+        <w:insideH w:val="single" w:sz="4" w:space="0" w:color="auto"/>
+        <w:insideV w:val="single" w:sz="4" w:space="0" w:color="auto"/>
+      </w:tblBorders>
+    </w:tblPr>
   </w:style>
 </w:styles>
 </file>

</xml_diff>